<commit_message>
first done version 31.05.2022 06:04
</commit_message>
<xml_diff>
--- a/in-progress/документы/zadanie.docx
+++ b/in-progress/документы/zadanie.docx
@@ -844,16 +844,31 @@
         <w:t>220</w:t>
       </w:r>
       <w:r>
+        <w:t xml:space="preserve"> </w:t>
+      </w:r>
+      <w:r>
         <w:t>В</w:t>
       </w:r>
       <w:r>
-        <w:t xml:space="preserve">, максимально допустимый ток – </w:t>
+        <w:t xml:space="preserve">, максимально допустимый ток </w:t>
+      </w:r>
+      <w:r>
+        <w:t xml:space="preserve">накала </w:t>
+      </w:r>
+      <w:r>
+        <w:t xml:space="preserve">– </w:t>
       </w:r>
       <w:r>
         <w:t>10</w:t>
       </w:r>
       <w:r>
-        <w:t xml:space="preserve"> А, </w:t>
+        <w:t xml:space="preserve"> А,</w:t>
+      </w:r>
+      <w:r>
+        <w:t xml:space="preserve"> максимальный ток анодной цепи – 0,3 А,</w:t>
+      </w:r>
+      <w:r>
+        <w:t xml:space="preserve"> </w:t>
       </w:r>
       <w:r>
         <w:t>м</w:t>
@@ -865,19 +880,39 @@
         <w:t>1</w:t>
       </w:r>
       <w:r>
+        <w:t xml:space="preserve"> </w:t>
+      </w:r>
+      <w:r>
         <w:t>кВт</w:t>
       </w:r>
       <w:r>
         <w:t xml:space="preserve">, </w:t>
       </w:r>
       <w:r>
-        <w:t xml:space="preserve">максимальное выходное напряжение </w:t>
-      </w:r>
-      <w:r>
-        <w:t>-3.8</w:t>
-      </w:r>
-      <w:r>
-        <w:t>кВ.</w:t>
+        <w:t>анодное</w:t>
+      </w:r>
+      <w:r>
+        <w:t xml:space="preserve"> напряжение </w:t>
+      </w:r>
+      <w:r>
+        <w:t>-3</w:t>
+      </w:r>
+      <w:r>
+        <w:t>,</w:t>
+      </w:r>
+      <w:r>
+        <w:t>8</w:t>
+      </w:r>
+      <w:r>
+        <w:t xml:space="preserve"> </w:t>
+      </w:r>
+      <w:proofErr w:type="spellStart"/>
+      <w:r>
+        <w:t>кВ</w:t>
+      </w:r>
+      <w:proofErr w:type="spellEnd"/>
+      <w:r>
+        <w:t>, напряжение накала 3,3В.</w:t>
       </w:r>
     </w:p>
     <w:p>
@@ -1237,7 +1272,7 @@
         <w:jc w:val="both"/>
       </w:pPr>
       <w:r>
-        <w:t>Титульный лист. Реферат. Задание. Содержание. Перечень условных обозначений, символов и терминов.</w:t>
+        <w:t>Задание. Содержание. Перечень условных обозначений, символов и терминов.</w:t>
       </w:r>
     </w:p>
     <w:p>
@@ -1282,7 +1317,7 @@
         <w:t xml:space="preserve">4.3. </w:t>
       </w:r>
       <w:r>
-        <w:t>Разработка структурной и анализ электрической принципиальной схем устройства</w:t>
+        <w:t>Разработка структурной и электрической принципиальной схем устройства</w:t>
       </w:r>
       <w:r>
         <w:t xml:space="preserve">. </w:t>
@@ -1294,7 +1329,7 @@
         <w:jc w:val="both"/>
       </w:pPr>
       <w:r>
-        <w:t>4.4. Разработка конструкции проектируемого изделия. 4.4.1. Выбор и обоснование элементной базы, конструктивных элементов, установочных изделий, материалов конструкции и защитных покрытий, маркировки деталей и сборочных единиц. 4.4.2. Выбор типа электрического монтажа, элементов крепления и фиксации. 4.4.3. Выбор способов обеспечения нормального теплового режима устройства (выбор способа охлаждения на ранней стадии проектирования; выбор наименее теплостойких элементов, для которых необходимо проведение теплового расчета). 4.4.4. Выбор и обоснование метода изготовления печатной платы.</w:t>
+        <w:t>4.4. Разработка конструкции проектируемого изделия. 4.4.1. Выбор и обоснование элементной базы, конструктивных элементов, установочных изделий, материалов конструкции и защитных покрытий. 4.4.2. Выбор типа электрического монтажа, элементов крепления и фиксации. 4.4.3. Выбор способов обеспечения нормального теплового режима устройства (выбор способа охлаждения на ранней стадии проектирования; выбор наименее теплостойких элементов, для которых необходимо проведение теплового расчета). 4.4.4. Выбор и обоснование метода изготовления печатной платы.</w:t>
       </w:r>
     </w:p>
     <w:p>
@@ -1312,7 +1347,10 @@
         <w:jc w:val="both"/>
       </w:pPr>
       <w:r>
-        <w:t>4.6. Разработка технологической схемы сборки проектируемого устройства.</w:t>
+        <w:t>4.6</w:t>
+      </w:r>
+      <w:r>
+        <w:t>. Выбор и обоснование пакетов прикладного программного обеспечения.</w:t>
       </w:r>
     </w:p>
     <w:p>
@@ -1321,31 +1359,13 @@
         <w:jc w:val="both"/>
       </w:pPr>
       <w:r>
-        <w:t xml:space="preserve">4.7. Разработка программного обеспечения для управления </w:t>
-      </w:r>
-      <w:r>
-        <w:rPr>
-          <w:lang w:val="en-US"/>
-        </w:rPr>
-        <w:t>Wi</w:t>
-      </w:r>
-      <w:r>
-        <w:t>-</w:t>
-      </w:r>
-      <w:r>
-        <w:rPr>
-          <w:lang w:val="en-US"/>
-        </w:rPr>
-        <w:t>Fi</w:t>
-      </w:r>
-      <w:r>
-        <w:t xml:space="preserve"> </w:t>
-      </w:r>
-      <w:r>
-        <w:t>модулем</w:t>
-      </w:r>
-      <w:r>
-        <w:t>. 4.7.1. Описание внутреннего строения контроллера. 4.7.2. Разработка алгоритма работы программы.</w:t>
+        <w:t xml:space="preserve">4.7. Разработка конструктивных элементов </w:t>
+      </w:r>
+      <w:r>
+        <w:t>источника питания</w:t>
+      </w:r>
+      <w:r>
+        <w:t>.</w:t>
       </w:r>
     </w:p>
     <w:p>
@@ -1354,39 +1374,80 @@
         <w:jc w:val="both"/>
       </w:pPr>
       <w:r>
+        <w:t>4.</w:t>
+      </w:r>
+      <w:r>
+        <w:t>8</w:t>
+      </w:r>
+      <w:r>
+        <w:t>. Разработка технологической схемы сборки проектируемого устройства.</w:t>
+      </w:r>
+    </w:p>
+    <w:p>
+      <w:pPr>
+        <w:ind w:firstLine="709"/>
+        <w:jc w:val="both"/>
+      </w:pPr>
+      <w:r>
         <w:lastRenderedPageBreak/>
         <w:t>4.</w:t>
       </w:r>
       <w:r>
-        <w:t>8</w:t>
-      </w:r>
-      <w:r>
-        <w:t>. Современные системы компьютерного анализа и моделирования схем проектируемого устройства. 4.</w:t>
-      </w:r>
-      <w:r>
-        <w:t>8</w:t>
-      </w:r>
-      <w:r>
-        <w:t>.1. Обоснование выбора пакетов прикладного программного обеспечения (</w:t>
+        <w:t>9</w:t>
+      </w:r>
+      <w:r>
+        <w:t xml:space="preserve">. Разработка программного обеспечения для управления </w:t>
       </w:r>
       <w:r>
         <w:rPr>
           <w:lang w:val="en-US"/>
         </w:rPr>
-        <w:t>Altium</w:t>
+        <w:t>Wi</w:t>
+      </w:r>
+      <w:r>
+        <w:t>-</w:t>
+      </w:r>
+      <w:r>
+        <w:rPr>
+          <w:lang w:val="en-US"/>
+        </w:rPr>
+        <w:t>Fi</w:t>
       </w:r>
       <w:r>
         <w:t xml:space="preserve"> </w:t>
       </w:r>
       <w:r>
-        <w:rPr>
-          <w:lang w:val="en-US"/>
-        </w:rPr>
-        <w:t>Designer</w:t>
-      </w:r>
-      <w:r>
-        <w:t xml:space="preserve">). </w:t>
-      </w:r>
+        <w:t>модулем</w:t>
+      </w:r>
+      <w:r>
+        <w:t>. 4.</w:t>
+      </w:r>
+      <w:r>
+        <w:t>9</w:t>
+      </w:r>
+      <w:r>
+        <w:t xml:space="preserve">.1. </w:t>
+      </w:r>
+      <w:r>
+        <w:t>Анализ</w:t>
+      </w:r>
+      <w:r>
+        <w:t xml:space="preserve"> внутреннего строения </w:t>
+      </w:r>
+      <w:r>
+        <w:t>модуля</w:t>
+      </w:r>
+      <w:r>
+        <w:t>. 4.</w:t>
+      </w:r>
+      <w:r>
+        <w:t>9</w:t>
+      </w:r>
+      <w:r>
+        <w:t>.2. Разработка алгоритма работы программы.</w:t>
+      </w:r>
+      <w:bookmarkStart w:id="0" w:name="_GoBack"/>
+      <w:bookmarkEnd w:id="0"/>
     </w:p>
     <w:p>
       <w:pPr>
@@ -1397,7 +1458,7 @@
         <w:t>4.</w:t>
       </w:r>
       <w:r>
-        <w:t>9</w:t>
+        <w:t>10</w:t>
       </w:r>
       <w:r>
         <w:t>. Технико-экономическое обоснование.</w:t>
@@ -1411,8 +1472,6 @@
       <w:r>
         <w:t xml:space="preserve">Заключение. Список использованных источников. </w:t>
       </w:r>
-      <w:bookmarkStart w:id="0" w:name="_GoBack"/>
-      <w:bookmarkEnd w:id="0"/>
     </w:p>
     <w:p>
       <w:pPr>
@@ -2325,7 +2384,24 @@
                 <w:sz w:val="22"/>
                 <w:szCs w:val="22"/>
               </w:rPr>
-              <w:t xml:space="preserve"> (пункты 4.4, 4.7, 5.3, 5.4</w:t>
+              <w:t xml:space="preserve"> (пункты 4.4, 4.7, </w:t>
+            </w:r>
+            <w:r>
+              <w:rPr>
+                <w:i/>
+                <w:sz w:val="22"/>
+                <w:szCs w:val="22"/>
+                <w:lang w:val="en-US"/>
+              </w:rPr>
+              <w:t xml:space="preserve">4.8, </w:t>
+            </w:r>
+            <w:r>
+              <w:rPr>
+                <w:i/>
+                <w:sz w:val="22"/>
+                <w:szCs w:val="22"/>
+              </w:rPr>
+              <w:t>5.3, 5.4</w:t>
             </w:r>
             <w:r>
               <w:rPr>
@@ -2474,7 +2550,24 @@
                 <w:sz w:val="22"/>
                 <w:szCs w:val="22"/>
               </w:rPr>
-              <w:t xml:space="preserve"> (пункты введение, 4.5, 4.6, 5.6)</w:t>
+              <w:t xml:space="preserve"> (пункты введение, 4.5, 4.6,</w:t>
+            </w:r>
+            <w:r>
+              <w:rPr>
+                <w:i/>
+                <w:sz w:val="22"/>
+                <w:szCs w:val="22"/>
+                <w:lang w:val="en-US"/>
+              </w:rPr>
+              <w:t xml:space="preserve"> 4.9,</w:t>
+            </w:r>
+            <w:r>
+              <w:rPr>
+                <w:i/>
+                <w:sz w:val="22"/>
+                <w:szCs w:val="22"/>
+              </w:rPr>
+              <w:t xml:space="preserve"> 5.6)</w:t>
             </w:r>
           </w:p>
         </w:tc>

</xml_diff>